<commit_message>
Updated Send Greeting & Using WebChat; Created Sending Welcome
</commit_message>
<xml_diff>
--- a/How to Properly Send a Greeting Message/How to properly send a greeting message and common issues from customers.docx
+++ b/How to Properly Send a Greeting Message/How to properly send a greeting message and common issues from customers.docx
@@ -92,7 +92,7 @@
           <w:b/>
           <w:bCs/>
         </w:rPr>
-        <w:t>6</w:t>
+        <w:t>9</w:t>
       </w:r>
       <w:r>
         <w:rPr>
@@ -108,25 +108,270 @@
           <w:b/>
           <w:bCs/>
         </w:rPr>
-        <w:t>4</w:t>
+        <w:t>23</w:t>
+      </w:r>
+      <w:r>
+        <w:rPr>
+          <w:rFonts w:ascii="Times New Roman" w:hAnsi="Times New Roman" w:cs="Times New Roman"/>
+          <w:b/>
+          <w:bCs/>
+        </w:rPr>
+        <w:t>/2019</w:t>
+      </w:r>
+      <w:r>
+        <w:rPr>
+          <w:rFonts w:ascii="Times New Roman" w:hAnsi="Times New Roman" w:cs="Times New Roman"/>
+          <w:b/>
+          <w:bCs/>
+        </w:rPr>
+        <w:t>]</w:t>
+      </w:r>
+    </w:p>
+    <w:p>
+      <w:pPr>
+        <w:rPr>
+          <w:rFonts w:ascii="Times New Roman" w:hAnsi="Times New Roman" w:cs="Times New Roman"/>
+          <w:i/>
+          <w:iCs/>
+        </w:rPr>
+      </w:pPr>
+      <w:r>
+        <w:rPr>
+          <w:rFonts w:ascii="Times New Roman" w:hAnsi="Times New Roman" w:cs="Times New Roman"/>
+          <w:i/>
+          <w:iCs/>
+        </w:rPr>
+        <w:t xml:space="preserve">Please note: </w:t>
+      </w:r>
+      <w:r>
+        <w:rPr>
+          <w:rFonts w:ascii="Times New Roman" w:hAnsi="Times New Roman" w:cs="Times New Roman"/>
+          <w:i/>
+          <w:iCs/>
+        </w:rPr>
+        <w:t>Recent u</w:t>
+      </w:r>
+      <w:r>
+        <w:rPr>
+          <w:rFonts w:ascii="Times New Roman" w:hAnsi="Times New Roman" w:cs="Times New Roman"/>
+          <w:i/>
+          <w:iCs/>
+        </w:rPr>
+        <w:t xml:space="preserve">pdates to Bot Framework Direct Line </w:t>
+      </w:r>
+      <w:r>
+        <w:rPr>
+          <w:rFonts w:ascii="Times New Roman" w:hAnsi="Times New Roman" w:cs="Times New Roman"/>
+          <w:i/>
+          <w:iCs/>
+        </w:rPr>
+        <w:t>have created a new developer experience</w:t>
+      </w:r>
+      <w:r>
+        <w:rPr>
+          <w:rFonts w:ascii="Times New Roman" w:hAnsi="Times New Roman" w:cs="Times New Roman"/>
+          <w:i/>
+          <w:iCs/>
+        </w:rPr>
+        <w:t xml:space="preserve"> when working with Direct Line or Bot Framework Web Chat.</w:t>
+      </w:r>
+      <w:r>
+        <w:rPr>
+          <w:rFonts w:ascii="Times New Roman" w:hAnsi="Times New Roman" w:cs="Times New Roman"/>
+          <w:i/>
+          <w:iCs/>
+        </w:rPr>
+        <w:t xml:space="preserve"> In short, when working with either of these</w:t>
+      </w:r>
+      <w:r>
+        <w:rPr>
+          <w:rFonts w:ascii="Times New Roman" w:hAnsi="Times New Roman" w:cs="Times New Roman"/>
+          <w:i/>
+          <w:iCs/>
+        </w:rPr>
+        <w:t xml:space="preserve"> products</w:t>
+      </w:r>
+      <w:r>
+        <w:rPr>
+          <w:rFonts w:ascii="Times New Roman" w:hAnsi="Times New Roman" w:cs="Times New Roman"/>
+          <w:i/>
+          <w:iCs/>
+        </w:rPr>
+        <w:t xml:space="preserve">, </w:t>
+      </w:r>
+      <w:r>
+        <w:rPr>
+          <w:rFonts w:ascii="Times New Roman" w:hAnsi="Times New Roman" w:cs="Times New Roman"/>
+          <w:i/>
+          <w:iCs/>
+        </w:rPr>
+        <w:t>when a token request is made that includes a user I</w:t>
+      </w:r>
+      <w:r>
+        <w:rPr>
+          <w:rFonts w:ascii="Times New Roman" w:hAnsi="Times New Roman" w:cs="Times New Roman"/>
+          <w:i/>
+          <w:iCs/>
+        </w:rPr>
+        <w:t>D</w:t>
+      </w:r>
+      <w:r>
+        <w:rPr>
+          <w:rFonts w:ascii="Times New Roman" w:hAnsi="Times New Roman" w:cs="Times New Roman"/>
+          <w:i/>
+          <w:iCs/>
+        </w:rPr>
+        <w:t>, a single conversation update event will occur that</w:t>
+      </w:r>
+      <w:r>
+        <w:rPr>
+          <w:rFonts w:ascii="Times New Roman" w:hAnsi="Times New Roman" w:cs="Times New Roman"/>
+          <w:i/>
+          <w:iCs/>
+        </w:rPr>
+        <w:t xml:space="preserve"> will</w:t>
+      </w:r>
+      <w:r>
+        <w:rPr>
+          <w:rFonts w:ascii="Times New Roman" w:hAnsi="Times New Roman" w:cs="Times New Roman"/>
+          <w:i/>
+          <w:iCs/>
+        </w:rPr>
+        <w:t xml:space="preserve"> include two user I</w:t>
+      </w:r>
+      <w:r>
+        <w:rPr>
+          <w:rFonts w:ascii="Times New Roman" w:hAnsi="Times New Roman" w:cs="Times New Roman"/>
+          <w:i/>
+          <w:iCs/>
+        </w:rPr>
+        <w:t>D</w:t>
+      </w:r>
+      <w:r>
+        <w:rPr>
+          <w:rFonts w:ascii="Times New Roman" w:hAnsi="Times New Roman" w:cs="Times New Roman"/>
+          <w:i/>
+          <w:iCs/>
+        </w:rPr>
+        <w:t>s</w:t>
+      </w:r>
+      <w:r>
+        <w:rPr>
+          <w:rFonts w:ascii="Times New Roman" w:hAnsi="Times New Roman" w:cs="Times New Roman"/>
+          <w:i/>
+          <w:iCs/>
+        </w:rPr>
+        <w:t>, one for the user and one for the bot</w:t>
+      </w:r>
+      <w:r>
+        <w:rPr>
+          <w:rFonts w:ascii="Times New Roman" w:hAnsi="Times New Roman" w:cs="Times New Roman"/>
+          <w:i/>
+          <w:iCs/>
+        </w:rPr>
+        <w:t xml:space="preserve">. You can read more about this new experience </w:t>
+      </w:r>
+      <w:r>
+        <w:rPr>
+          <w:rFonts w:ascii="Times New Roman" w:hAnsi="Times New Roman" w:cs="Times New Roman"/>
+          <w:i/>
+          <w:iCs/>
+        </w:rPr>
+        <w:t>in this</w:t>
+      </w:r>
+      <w:r>
+        <w:rPr>
+          <w:rFonts w:ascii="Times New Roman" w:hAnsi="Times New Roman" w:cs="Times New Roman"/>
+          <w:i/>
+          <w:iCs/>
+        </w:rPr>
+        <w:t xml:space="preserve"> related blog, “</w:t>
+      </w:r>
+      <w:hyperlink r:id="rId9" w:history="1">
+        <w:r>
+          <w:rPr>
+            <w:rStyle w:val="Hyperlink"/>
+            <w:rFonts w:ascii="Times New Roman" w:hAnsi="Times New Roman" w:cs="Times New Roman"/>
+            <w:i/>
+            <w:iCs/>
+          </w:rPr>
+          <w:t>Sending Welcome Messages via Direct Line / Web Chat</w:t>
+        </w:r>
+      </w:hyperlink>
+      <w:r>
+        <w:rPr>
+          <w:rFonts w:ascii="Times New Roman" w:hAnsi="Times New Roman" w:cs="Times New Roman"/>
+          <w:i/>
+          <w:iCs/>
+        </w:rPr>
+        <w:t>”</w:t>
+      </w:r>
+      <w:r>
+        <w:rPr>
+          <w:rFonts w:ascii="Times New Roman" w:hAnsi="Times New Roman" w:cs="Times New Roman"/>
+          <w:i/>
+          <w:iCs/>
+        </w:rPr>
+        <w:t>.</w:t>
+      </w:r>
+    </w:p>
+    <w:p>
+      <w:pPr>
+        <w:rPr>
+          <w:rFonts w:ascii="Times New Roman" w:hAnsi="Times New Roman" w:cs="Times New Roman"/>
+          <w:i/>
+          <w:iCs/>
+        </w:rPr>
+      </w:pPr>
+      <w:r>
+        <w:rPr>
+          <w:rFonts w:ascii="Times New Roman" w:hAnsi="Times New Roman" w:cs="Times New Roman"/>
+          <w:i/>
+          <w:iCs/>
+        </w:rPr>
+        <w:t xml:space="preserve">Additionally, </w:t>
+      </w:r>
+      <w:r>
+        <w:rPr>
+          <w:rFonts w:ascii="Times New Roman" w:hAnsi="Times New Roman" w:cs="Times New Roman"/>
+          <w:i/>
+          <w:iCs/>
+        </w:rPr>
+        <w:t xml:space="preserve">due to design changes between the v3 and v4 </w:t>
+      </w:r>
+      <w:r>
+        <w:rPr>
+          <w:rFonts w:ascii="Times New Roman" w:hAnsi="Times New Roman" w:cs="Times New Roman"/>
+          <w:i/>
+          <w:iCs/>
+        </w:rPr>
+        <w:t>of the Bot Framework</w:t>
       </w:r>
       <w:bookmarkStart w:id="0" w:name="_GoBack"/>
       <w:bookmarkEnd w:id="0"/>
       <w:r>
         <w:rPr>
           <w:rFonts w:ascii="Times New Roman" w:hAnsi="Times New Roman" w:cs="Times New Roman"/>
-          <w:b/>
-          <w:bCs/>
-        </w:rPr>
-        <w:t>/2019</w:t>
-      </w:r>
-      <w:r>
-        <w:rPr>
-          <w:rFonts w:ascii="Times New Roman" w:hAnsi="Times New Roman" w:cs="Times New Roman"/>
-          <w:b/>
-          <w:bCs/>
-        </w:rPr>
-        <w:t>]</w:t>
+          <w:i/>
+          <w:iCs/>
+        </w:rPr>
+        <w:t xml:space="preserve">, </w:t>
+      </w:r>
+      <w:r>
+        <w:rPr>
+          <w:rFonts w:ascii="Times New Roman" w:hAnsi="Times New Roman" w:cs="Times New Roman"/>
+          <w:i/>
+          <w:iCs/>
+        </w:rPr>
+        <w:t>this blog now only applies to the v3 SDK and v3 Web Chat (a.k.a. BotChat)</w:t>
+      </w:r>
+      <w:r>
+        <w:rPr>
+          <w:rFonts w:ascii="Times New Roman" w:hAnsi="Times New Roman" w:cs="Times New Roman"/>
+          <w:i/>
+          <w:iCs/>
+        </w:rPr>
+        <w:t>.</w:t>
       </w:r>
     </w:p>
     <w:p>
@@ -658,6 +903,7 @@
           <w:sz w:val="20"/>
           <w:szCs w:val="20"/>
         </w:rPr>
+        <w:lastRenderedPageBreak/>
         <w:t>})</w:t>
       </w:r>
     </w:p>
@@ -720,349 +966,349 @@
         <w:rPr>
           <w:rFonts w:ascii="Times New Roman" w:hAnsi="Times New Roman" w:cs="Times New Roman"/>
         </w:rPr>
+        <w:t>Knowing this, when a user first opens up an instance of WebChat, two conversationUpdate events are emitted:</w:t>
+      </w:r>
+    </w:p>
+    <w:p>
+      <w:pPr>
+        <w:rPr>
+          <w:rFonts w:ascii="Times New Roman" w:hAnsi="Times New Roman" w:cs="Times New Roman"/>
+        </w:rPr>
+      </w:pPr>
+      <w:r>
+        <w:rPr>
+          <w:rFonts w:ascii="Times New Roman" w:hAnsi="Times New Roman" w:cs="Times New Roman"/>
+        </w:rPr>
+        <w:t>One for when bot joins the conversation.</w:t>
+      </w:r>
+    </w:p>
+    <w:p>
+      <w:pPr>
+        <w:rPr>
+          <w:rFonts w:ascii="Times New Roman" w:hAnsi="Times New Roman" w:cs="Times New Roman"/>
+        </w:rPr>
+      </w:pPr>
+      <w:r>
+        <w:rPr>
+          <w:rFonts w:ascii="Times New Roman" w:hAnsi="Times New Roman" w:cs="Times New Roman"/>
+        </w:rPr>
+        <w:t>One for when a (human) user joins the conversation.</w:t>
+      </w:r>
+    </w:p>
+    <w:p>
+      <w:pPr>
+        <w:rPr>
+          <w:rFonts w:ascii="Times New Roman" w:hAnsi="Times New Roman" w:cs="Times New Roman"/>
+        </w:rPr>
+      </w:pPr>
+      <w:r>
+        <w:rPr>
+          <w:rFonts w:ascii="Times New Roman" w:hAnsi="Times New Roman" w:cs="Times New Roman"/>
+        </w:rPr>
+        <w:t>If you’re using WebChat or directline, the bot’s ConversationUpdate is sent when the conversation is created and the user sides’ ConversationUpdate is sent when they first send a message. When ConversationUpdate is initially sent, there isn’t enough information in the message to construct the dialog stack. The reason that this appears to work in the emulator, is that the emulator simulates a sort of pseudo DirectLine, but both conversationUpdates are resolved at the same time in the emulator, and this is not the case for how the actual service performs.</w:t>
+      </w:r>
+    </w:p>
+    <w:p>
+      <w:pPr>
+        <w:rPr>
+          <w:rFonts w:ascii="Times New Roman" w:hAnsi="Times New Roman" w:cs="Times New Roman"/>
+        </w:rPr>
+      </w:pPr>
+      <w:r>
+        <w:rPr>
+          <w:rFonts w:ascii="Times New Roman" w:hAnsi="Times New Roman" w:cs="Times New Roman"/>
+        </w:rPr>
+        <w:t>What this means, is that prompts do not work correctly as a response to ConversationUpdate. So, you should NOT be trying to send conversationUpdate from the client.</w:t>
+      </w:r>
+    </w:p>
+    <w:p>
+      <w:pPr>
+        <w:rPr>
+          <w:rFonts w:ascii="Times New Roman" w:hAnsi="Times New Roman" w:cs="Times New Roman"/>
+        </w:rPr>
+      </w:pPr>
+      <w:r>
+        <w:rPr>
+          <w:rFonts w:ascii="Times New Roman" w:hAnsi="Times New Roman" w:cs="Times New Roman"/>
+        </w:rPr>
+        <w:t>Workable Solution</w:t>
+      </w:r>
+    </w:p>
+    <w:p>
+      <w:pPr>
+        <w:rPr>
+          <w:rFonts w:ascii="Times New Roman" w:hAnsi="Times New Roman" w:cs="Times New Roman"/>
+        </w:rPr>
+      </w:pPr>
+      <w:r>
+        <w:rPr>
+          <w:rFonts w:ascii="Times New Roman" w:hAnsi="Times New Roman" w:cs="Times New Roman"/>
+        </w:rPr>
+        <w:t>So, now that we’ve clarified a little bit about how conversationUpdate works with respect to DirectLine, what can we do to solve this? In a lot of scenarios, we’d still like our bots to create some sort of custom prompt message to a user. Here’s a current solution that with various customers that we’re currently recommending:</w:t>
+      </w:r>
+    </w:p>
+    <w:p>
+      <w:pPr>
+        <w:rPr>
+          <w:rFonts w:ascii="Times New Roman" w:hAnsi="Times New Roman" w:cs="Times New Roman"/>
+        </w:rPr>
+      </w:pPr>
+      <w:r>
+        <w:rPr>
+          <w:rFonts w:ascii="Times New Roman" w:hAnsi="Times New Roman" w:cs="Times New Roman"/>
+        </w:rPr>
+        <w:t>Instead of conversationUpdate:</w:t>
+      </w:r>
+    </w:p>
+    <w:p>
+      <w:pPr>
+        <w:rPr>
+          <w:rFonts w:ascii="Times New Roman" w:hAnsi="Times New Roman" w:cs="Times New Roman"/>
+        </w:rPr>
+      </w:pPr>
+      <w:r>
+        <w:rPr>
+          <w:rFonts w:ascii="Times New Roman" w:hAnsi="Times New Roman" w:cs="Times New Roman"/>
+        </w:rPr>
+        <w:t>Post an event activity in client side code.</w:t>
+      </w:r>
+    </w:p>
+    <w:p>
+      <w:pPr>
+        <w:rPr>
+          <w:rFonts w:ascii="Times New Roman" w:hAnsi="Times New Roman" w:cs="Times New Roman"/>
+        </w:rPr>
+      </w:pPr>
+      <w:r>
+        <w:rPr>
+          <w:rFonts w:ascii="Times New Roman" w:hAnsi="Times New Roman" w:cs="Times New Roman"/>
+        </w:rPr>
+        <w:t>In your bot code, respond to the event with the desired welcome message.</w:t>
+      </w:r>
+    </w:p>
+    <w:p>
+      <w:pPr>
+        <w:rPr>
+          <w:rFonts w:ascii="Times New Roman" w:hAnsi="Times New Roman" w:cs="Times New Roman"/>
+        </w:rPr>
+      </w:pPr>
+      <w:r>
+        <w:rPr>
+          <w:rFonts w:ascii="Times New Roman" w:hAnsi="Times New Roman" w:cs="Times New Roman"/>
+        </w:rPr>
+        <w:t>Below is an example of embedded HTML for WebChat (client side code) where we are posting the event activity.</w:t>
+      </w:r>
+    </w:p>
+    <w:p>
+      <w:pPr>
+        <w:spacing w:after="0" w:line="240" w:lineRule="auto"/>
+        <w:ind w:left="720"/>
+        <w:rPr>
+          <w:rFonts w:ascii="Consolas" w:hAnsi="Consolas"/>
+          <w:sz w:val="20"/>
+          <w:szCs w:val="20"/>
+        </w:rPr>
+      </w:pPr>
+      <w:r>
+        <w:rPr>
+          <w:rFonts w:ascii="Consolas" w:hAnsi="Consolas"/>
+          <w:sz w:val="20"/>
+          <w:szCs w:val="20"/>
+        </w:rPr>
+        <w:t>&lt;!DOCTYPE html&gt;</w:t>
+      </w:r>
+    </w:p>
+    <w:p>
+      <w:pPr>
+        <w:spacing w:after="0" w:line="240" w:lineRule="auto"/>
+        <w:ind w:left="720"/>
+        <w:rPr>
+          <w:rFonts w:ascii="Consolas" w:hAnsi="Consolas"/>
+          <w:sz w:val="20"/>
+          <w:szCs w:val="20"/>
+        </w:rPr>
+      </w:pPr>
+    </w:p>
+    <w:p>
+      <w:pPr>
+        <w:spacing w:after="0" w:line="240" w:lineRule="auto"/>
+        <w:ind w:left="720"/>
+        <w:rPr>
+          <w:rFonts w:ascii="Consolas" w:hAnsi="Consolas"/>
+          <w:sz w:val="20"/>
+          <w:szCs w:val="20"/>
+        </w:rPr>
+      </w:pPr>
+      <w:r>
+        <w:rPr>
+          <w:rFonts w:ascii="Consolas" w:hAnsi="Consolas"/>
+          <w:sz w:val="20"/>
+          <w:szCs w:val="20"/>
+        </w:rPr>
+        <w:t>&lt;html&gt;</w:t>
+      </w:r>
+    </w:p>
+    <w:p>
+      <w:pPr>
+        <w:spacing w:after="0" w:line="240" w:lineRule="auto"/>
+        <w:ind w:left="720"/>
+        <w:rPr>
+          <w:rFonts w:ascii="Consolas" w:hAnsi="Consolas"/>
+          <w:sz w:val="20"/>
+          <w:szCs w:val="20"/>
+        </w:rPr>
+      </w:pPr>
+      <w:r>
+        <w:rPr>
+          <w:rFonts w:ascii="Consolas" w:hAnsi="Consolas"/>
+          <w:sz w:val="20"/>
+          <w:szCs w:val="20"/>
+        </w:rPr>
+        <w:t>&lt;head&gt;</w:t>
+      </w:r>
+    </w:p>
+    <w:p>
+      <w:pPr>
+        <w:spacing w:after="0" w:line="240" w:lineRule="auto"/>
+        <w:ind w:left="720"/>
+        <w:rPr>
+          <w:rFonts w:ascii="Consolas" w:hAnsi="Consolas"/>
+          <w:sz w:val="20"/>
+          <w:szCs w:val="20"/>
+        </w:rPr>
+      </w:pPr>
+      <w:r>
+        <w:rPr>
+          <w:rFonts w:ascii="Consolas" w:hAnsi="Consolas"/>
+          <w:sz w:val="20"/>
+          <w:szCs w:val="20"/>
+        </w:rPr>
+        <w:t xml:space="preserve">    &lt;link href="https://cdn.botframework.com/botframework-webchat/latest/botchat.css" rel="stylesheet" /&gt;</w:t>
+      </w:r>
+    </w:p>
+    <w:p>
+      <w:pPr>
+        <w:spacing w:after="0" w:line="240" w:lineRule="auto"/>
+        <w:ind w:left="720"/>
+        <w:rPr>
+          <w:rFonts w:ascii="Consolas" w:hAnsi="Consolas"/>
+          <w:sz w:val="20"/>
+          <w:szCs w:val="20"/>
+        </w:rPr>
+      </w:pPr>
+      <w:r>
+        <w:rPr>
+          <w:rFonts w:ascii="Consolas" w:hAnsi="Consolas"/>
+          <w:sz w:val="20"/>
+          <w:szCs w:val="20"/>
+        </w:rPr>
+        <w:t>&lt;/head&gt;</w:t>
+      </w:r>
+    </w:p>
+    <w:p>
+      <w:pPr>
+        <w:spacing w:after="0" w:line="240" w:lineRule="auto"/>
+        <w:ind w:left="720"/>
+        <w:rPr>
+          <w:rFonts w:ascii="Consolas" w:hAnsi="Consolas"/>
+          <w:sz w:val="20"/>
+          <w:szCs w:val="20"/>
+        </w:rPr>
+      </w:pPr>
+      <w:r>
+        <w:rPr>
+          <w:rFonts w:ascii="Consolas" w:hAnsi="Consolas"/>
+          <w:sz w:val="20"/>
+          <w:szCs w:val="20"/>
+        </w:rPr>
+        <w:t>&lt;body&gt;</w:t>
+      </w:r>
+    </w:p>
+    <w:p>
+      <w:pPr>
+        <w:spacing w:after="0" w:line="240" w:lineRule="auto"/>
+        <w:ind w:left="720"/>
+        <w:rPr>
+          <w:rFonts w:ascii="Consolas" w:hAnsi="Consolas"/>
+          <w:sz w:val="20"/>
+          <w:szCs w:val="20"/>
+        </w:rPr>
+      </w:pPr>
+      <w:r>
+        <w:rPr>
+          <w:rFonts w:ascii="Consolas" w:hAnsi="Consolas"/>
+          <w:sz w:val="20"/>
+          <w:szCs w:val="20"/>
+        </w:rPr>
+        <w:t xml:space="preserve">    &lt;div&gt;</w:t>
+      </w:r>
+    </w:p>
+    <w:p>
+      <w:pPr>
+        <w:spacing w:after="0" w:line="240" w:lineRule="auto"/>
+        <w:ind w:left="720"/>
+        <w:rPr>
+          <w:rFonts w:ascii="Consolas" w:hAnsi="Consolas"/>
+          <w:sz w:val="20"/>
+          <w:szCs w:val="20"/>
+        </w:rPr>
+      </w:pPr>
+      <w:r>
+        <w:rPr>
+          <w:rFonts w:ascii="Consolas" w:hAnsi="Consolas"/>
+          <w:sz w:val="20"/>
+          <w:szCs w:val="20"/>
+        </w:rPr>
+        <w:t xml:space="preserve">        &lt;div id="bot" /&gt;</w:t>
+      </w:r>
+    </w:p>
+    <w:p>
+      <w:pPr>
+        <w:spacing w:after="0" w:line="240" w:lineRule="auto"/>
+        <w:ind w:left="720"/>
+        <w:rPr>
+          <w:rFonts w:ascii="Consolas" w:hAnsi="Consolas"/>
+          <w:sz w:val="20"/>
+          <w:szCs w:val="20"/>
+        </w:rPr>
+      </w:pPr>
+      <w:r>
+        <w:rPr>
+          <w:rFonts w:ascii="Consolas" w:hAnsi="Consolas"/>
+          <w:sz w:val="20"/>
+          <w:szCs w:val="20"/>
+        </w:rPr>
+        <w:t xml:space="preserve">    &lt;/div&gt;</w:t>
+      </w:r>
+    </w:p>
+    <w:p>
+      <w:pPr>
+        <w:spacing w:after="0" w:line="240" w:lineRule="auto"/>
+        <w:ind w:left="720"/>
+        <w:rPr>
+          <w:rFonts w:ascii="Consolas" w:hAnsi="Consolas"/>
+          <w:sz w:val="20"/>
+          <w:szCs w:val="20"/>
+        </w:rPr>
+      </w:pPr>
+    </w:p>
+    <w:p>
+      <w:pPr>
+        <w:spacing w:after="0" w:line="240" w:lineRule="auto"/>
+        <w:ind w:left="720"/>
+        <w:rPr>
+          <w:rFonts w:ascii="Consolas" w:hAnsi="Consolas"/>
+          <w:sz w:val="20"/>
+          <w:szCs w:val="20"/>
+        </w:rPr>
+      </w:pPr>
+      <w:r>
+        <w:rPr>
+          <w:rFonts w:ascii="Consolas" w:hAnsi="Consolas"/>
+          <w:sz w:val="20"/>
+          <w:szCs w:val="20"/>
+        </w:rPr>
         <w:lastRenderedPageBreak/>
-        <w:t>Knowing this, when a user first opens up an instance of WebChat, two conversationUpdate events are emitted:</w:t>
-      </w:r>
-    </w:p>
-    <w:p>
-      <w:pPr>
-        <w:rPr>
-          <w:rFonts w:ascii="Times New Roman" w:hAnsi="Times New Roman" w:cs="Times New Roman"/>
-        </w:rPr>
-      </w:pPr>
-      <w:r>
-        <w:rPr>
-          <w:rFonts w:ascii="Times New Roman" w:hAnsi="Times New Roman" w:cs="Times New Roman"/>
-        </w:rPr>
-        <w:t>One for when bot joins the conversation.</w:t>
-      </w:r>
-    </w:p>
-    <w:p>
-      <w:pPr>
-        <w:rPr>
-          <w:rFonts w:ascii="Times New Roman" w:hAnsi="Times New Roman" w:cs="Times New Roman"/>
-        </w:rPr>
-      </w:pPr>
-      <w:r>
-        <w:rPr>
-          <w:rFonts w:ascii="Times New Roman" w:hAnsi="Times New Roman" w:cs="Times New Roman"/>
-        </w:rPr>
-        <w:t>One for when a (human) user joins the conversation.</w:t>
-      </w:r>
-    </w:p>
-    <w:p>
-      <w:pPr>
-        <w:rPr>
-          <w:rFonts w:ascii="Times New Roman" w:hAnsi="Times New Roman" w:cs="Times New Roman"/>
-        </w:rPr>
-      </w:pPr>
-      <w:r>
-        <w:rPr>
-          <w:rFonts w:ascii="Times New Roman" w:hAnsi="Times New Roman" w:cs="Times New Roman"/>
-        </w:rPr>
-        <w:t>If you’re using WebChat or directline, the bot’s ConversationUpdate is sent when the conversation is created and the user sides’ ConversationUpdate is sent when they first send a message. When ConversationUpdate is initially sent, there isn’t enough information in the message to construct the dialog stack. The reason that this appears to work in the emulator, is that the emulator simulates a sort of pseudo DirectLine, but both conversationUpdates are resolved at the same time in the emulator, and this is not the case for how the actual service performs.</w:t>
-      </w:r>
-    </w:p>
-    <w:p>
-      <w:pPr>
-        <w:rPr>
-          <w:rFonts w:ascii="Times New Roman" w:hAnsi="Times New Roman" w:cs="Times New Roman"/>
-        </w:rPr>
-      </w:pPr>
-      <w:r>
-        <w:rPr>
-          <w:rFonts w:ascii="Times New Roman" w:hAnsi="Times New Roman" w:cs="Times New Roman"/>
-        </w:rPr>
-        <w:t>What this means, is that prompts do not work correctly as a response to ConversationUpdate. So, you should NOT be trying to send conversationUpdate from the client.</w:t>
-      </w:r>
-    </w:p>
-    <w:p>
-      <w:pPr>
-        <w:rPr>
-          <w:rFonts w:ascii="Times New Roman" w:hAnsi="Times New Roman" w:cs="Times New Roman"/>
-        </w:rPr>
-      </w:pPr>
-      <w:r>
-        <w:rPr>
-          <w:rFonts w:ascii="Times New Roman" w:hAnsi="Times New Roman" w:cs="Times New Roman"/>
-        </w:rPr>
-        <w:t>Workable Solution</w:t>
-      </w:r>
-    </w:p>
-    <w:p>
-      <w:pPr>
-        <w:rPr>
-          <w:rFonts w:ascii="Times New Roman" w:hAnsi="Times New Roman" w:cs="Times New Roman"/>
-        </w:rPr>
-      </w:pPr>
-      <w:r>
-        <w:rPr>
-          <w:rFonts w:ascii="Times New Roman" w:hAnsi="Times New Roman" w:cs="Times New Roman"/>
-        </w:rPr>
-        <w:t>So, now that we’ve clarified a little bit about how conversationUpdate works with respect to DirectLine, what can we do to solve this? In a lot of scenarios, we’d still like our bots to create some sort of custom prompt message to a user. Here’s a current solution that with various customers that we’re currently recommending:</w:t>
-      </w:r>
-    </w:p>
-    <w:p>
-      <w:pPr>
-        <w:rPr>
-          <w:rFonts w:ascii="Times New Roman" w:hAnsi="Times New Roman" w:cs="Times New Roman"/>
-        </w:rPr>
-      </w:pPr>
-      <w:r>
-        <w:rPr>
-          <w:rFonts w:ascii="Times New Roman" w:hAnsi="Times New Roman" w:cs="Times New Roman"/>
-        </w:rPr>
-        <w:t>Instead of conversationUpdate:</w:t>
-      </w:r>
-    </w:p>
-    <w:p>
-      <w:pPr>
-        <w:rPr>
-          <w:rFonts w:ascii="Times New Roman" w:hAnsi="Times New Roman" w:cs="Times New Roman"/>
-        </w:rPr>
-      </w:pPr>
-      <w:r>
-        <w:rPr>
-          <w:rFonts w:ascii="Times New Roman" w:hAnsi="Times New Roman" w:cs="Times New Roman"/>
-        </w:rPr>
-        <w:t>Post an event activity in client side code.</w:t>
-      </w:r>
-    </w:p>
-    <w:p>
-      <w:pPr>
-        <w:rPr>
-          <w:rFonts w:ascii="Times New Roman" w:hAnsi="Times New Roman" w:cs="Times New Roman"/>
-        </w:rPr>
-      </w:pPr>
-      <w:r>
-        <w:rPr>
-          <w:rFonts w:ascii="Times New Roman" w:hAnsi="Times New Roman" w:cs="Times New Roman"/>
-        </w:rPr>
-        <w:t>In your bot code, respond to the event with the desired welcome message.</w:t>
-      </w:r>
-    </w:p>
-    <w:p>
-      <w:pPr>
-        <w:rPr>
-          <w:rFonts w:ascii="Times New Roman" w:hAnsi="Times New Roman" w:cs="Times New Roman"/>
-        </w:rPr>
-      </w:pPr>
-      <w:r>
-        <w:rPr>
-          <w:rFonts w:ascii="Times New Roman" w:hAnsi="Times New Roman" w:cs="Times New Roman"/>
-        </w:rPr>
-        <w:t>Below is an example of embedded HTML for WebChat (client side code) where we are posting the event activity.</w:t>
-      </w:r>
-    </w:p>
-    <w:p>
-      <w:pPr>
-        <w:spacing w:after="0" w:line="240" w:lineRule="auto"/>
-        <w:ind w:left="720"/>
-        <w:rPr>
-          <w:rFonts w:ascii="Consolas" w:hAnsi="Consolas"/>
-          <w:sz w:val="20"/>
-          <w:szCs w:val="20"/>
-        </w:rPr>
-      </w:pPr>
-      <w:r>
-        <w:rPr>
-          <w:rFonts w:ascii="Consolas" w:hAnsi="Consolas"/>
-          <w:sz w:val="20"/>
-          <w:szCs w:val="20"/>
-        </w:rPr>
-        <w:t>&lt;!DOCTYPE html&gt;</w:t>
-      </w:r>
-    </w:p>
-    <w:p>
-      <w:pPr>
-        <w:spacing w:after="0" w:line="240" w:lineRule="auto"/>
-        <w:ind w:left="720"/>
-        <w:rPr>
-          <w:rFonts w:ascii="Consolas" w:hAnsi="Consolas"/>
-          <w:sz w:val="20"/>
-          <w:szCs w:val="20"/>
-        </w:rPr>
-      </w:pPr>
-    </w:p>
-    <w:p>
-      <w:pPr>
-        <w:spacing w:after="0" w:line="240" w:lineRule="auto"/>
-        <w:ind w:left="720"/>
-        <w:rPr>
-          <w:rFonts w:ascii="Consolas" w:hAnsi="Consolas"/>
-          <w:sz w:val="20"/>
-          <w:szCs w:val="20"/>
-        </w:rPr>
-      </w:pPr>
-      <w:r>
-        <w:rPr>
-          <w:rFonts w:ascii="Consolas" w:hAnsi="Consolas"/>
-          <w:sz w:val="20"/>
-          <w:szCs w:val="20"/>
-        </w:rPr>
-        <w:t>&lt;html&gt;</w:t>
-      </w:r>
-    </w:p>
-    <w:p>
-      <w:pPr>
-        <w:spacing w:after="0" w:line="240" w:lineRule="auto"/>
-        <w:ind w:left="720"/>
-        <w:rPr>
-          <w:rFonts w:ascii="Consolas" w:hAnsi="Consolas"/>
-          <w:sz w:val="20"/>
-          <w:szCs w:val="20"/>
-        </w:rPr>
-      </w:pPr>
-      <w:r>
-        <w:rPr>
-          <w:rFonts w:ascii="Consolas" w:hAnsi="Consolas"/>
-          <w:sz w:val="20"/>
-          <w:szCs w:val="20"/>
-        </w:rPr>
-        <w:t>&lt;head&gt;</w:t>
-      </w:r>
-    </w:p>
-    <w:p>
-      <w:pPr>
-        <w:spacing w:after="0" w:line="240" w:lineRule="auto"/>
-        <w:ind w:left="720"/>
-        <w:rPr>
-          <w:rFonts w:ascii="Consolas" w:hAnsi="Consolas"/>
-          <w:sz w:val="20"/>
-          <w:szCs w:val="20"/>
-        </w:rPr>
-      </w:pPr>
-      <w:r>
-        <w:rPr>
-          <w:rFonts w:ascii="Consolas" w:hAnsi="Consolas"/>
-          <w:sz w:val="20"/>
-          <w:szCs w:val="20"/>
-        </w:rPr>
-        <w:t xml:space="preserve">    &lt;link href="https://cdn.botframework.com/botframework-webchat/latest/botchat.css" rel="stylesheet" /&gt;</w:t>
-      </w:r>
-    </w:p>
-    <w:p>
-      <w:pPr>
-        <w:spacing w:after="0" w:line="240" w:lineRule="auto"/>
-        <w:ind w:left="720"/>
-        <w:rPr>
-          <w:rFonts w:ascii="Consolas" w:hAnsi="Consolas"/>
-          <w:sz w:val="20"/>
-          <w:szCs w:val="20"/>
-        </w:rPr>
-      </w:pPr>
-      <w:r>
-        <w:rPr>
-          <w:rFonts w:ascii="Consolas" w:hAnsi="Consolas"/>
-          <w:sz w:val="20"/>
-          <w:szCs w:val="20"/>
-        </w:rPr>
-        <w:t>&lt;/head&gt;</w:t>
-      </w:r>
-    </w:p>
-    <w:p>
-      <w:pPr>
-        <w:spacing w:after="0" w:line="240" w:lineRule="auto"/>
-        <w:ind w:left="720"/>
-        <w:rPr>
-          <w:rFonts w:ascii="Consolas" w:hAnsi="Consolas"/>
-          <w:sz w:val="20"/>
-          <w:szCs w:val="20"/>
-        </w:rPr>
-      </w:pPr>
-      <w:r>
-        <w:rPr>
-          <w:rFonts w:ascii="Consolas" w:hAnsi="Consolas"/>
-          <w:sz w:val="20"/>
-          <w:szCs w:val="20"/>
-        </w:rPr>
-        <w:t>&lt;body&gt;</w:t>
-      </w:r>
-    </w:p>
-    <w:p>
-      <w:pPr>
-        <w:spacing w:after="0" w:line="240" w:lineRule="auto"/>
-        <w:ind w:left="720"/>
-        <w:rPr>
-          <w:rFonts w:ascii="Consolas" w:hAnsi="Consolas"/>
-          <w:sz w:val="20"/>
-          <w:szCs w:val="20"/>
-        </w:rPr>
-      </w:pPr>
-      <w:r>
-        <w:rPr>
-          <w:rFonts w:ascii="Consolas" w:hAnsi="Consolas"/>
-          <w:sz w:val="20"/>
-          <w:szCs w:val="20"/>
-        </w:rPr>
-        <w:t xml:space="preserve">    &lt;div&gt;</w:t>
-      </w:r>
-    </w:p>
-    <w:p>
-      <w:pPr>
-        <w:spacing w:after="0" w:line="240" w:lineRule="auto"/>
-        <w:ind w:left="720"/>
-        <w:rPr>
-          <w:rFonts w:ascii="Consolas" w:hAnsi="Consolas"/>
-          <w:sz w:val="20"/>
-          <w:szCs w:val="20"/>
-        </w:rPr>
-      </w:pPr>
-      <w:r>
-        <w:rPr>
-          <w:rFonts w:ascii="Consolas" w:hAnsi="Consolas"/>
-          <w:sz w:val="20"/>
-          <w:szCs w:val="20"/>
-        </w:rPr>
-        <w:t xml:space="preserve">        &lt;div id="bot" /&gt;</w:t>
-      </w:r>
-    </w:p>
-    <w:p>
-      <w:pPr>
-        <w:spacing w:after="0" w:line="240" w:lineRule="auto"/>
-        <w:ind w:left="720"/>
-        <w:rPr>
-          <w:rFonts w:ascii="Consolas" w:hAnsi="Consolas"/>
-          <w:sz w:val="20"/>
-          <w:szCs w:val="20"/>
-        </w:rPr>
-      </w:pPr>
-      <w:r>
-        <w:rPr>
-          <w:rFonts w:ascii="Consolas" w:hAnsi="Consolas"/>
-          <w:sz w:val="20"/>
-          <w:szCs w:val="20"/>
-        </w:rPr>
-        <w:t xml:space="preserve">    &lt;/div&gt;</w:t>
-      </w:r>
-    </w:p>
-    <w:p>
-      <w:pPr>
-        <w:spacing w:after="0" w:line="240" w:lineRule="auto"/>
-        <w:ind w:left="720"/>
-        <w:rPr>
-          <w:rFonts w:ascii="Consolas" w:hAnsi="Consolas"/>
-          <w:sz w:val="20"/>
-          <w:szCs w:val="20"/>
-        </w:rPr>
-      </w:pPr>
-    </w:p>
-    <w:p>
-      <w:pPr>
-        <w:spacing w:after="0" w:line="240" w:lineRule="auto"/>
-        <w:ind w:left="720"/>
-        <w:rPr>
-          <w:rFonts w:ascii="Consolas" w:hAnsi="Consolas"/>
-          <w:sz w:val="20"/>
-          <w:szCs w:val="20"/>
-        </w:rPr>
-      </w:pPr>
-      <w:r>
-        <w:rPr>
-          <w:rFonts w:ascii="Consolas" w:hAnsi="Consolas"/>
-          <w:sz w:val="20"/>
-          <w:szCs w:val="20"/>
-        </w:rPr>
         <w:t xml:space="preserve">    &lt;script src="https://cdn.botframework.com/botframework-webchat/latest/botchat.js"&gt;&lt;/script&gt;</w:t>
       </w:r>
     </w:p>
@@ -1218,7 +1464,6 @@
           <w:sz w:val="20"/>
           <w:szCs w:val="20"/>
         </w:rPr>
-        <w:lastRenderedPageBreak/>
         <w:t xml:space="preserve">            token: '[DirectLineSecretHere]',</w:t>
       </w:r>
     </w:p>
@@ -1951,6 +2196,7 @@
           <w:sz w:val="20"/>
           <w:szCs w:val="20"/>
         </w:rPr>
+        <w:lastRenderedPageBreak/>
         <w:t xml:space="preserve">    bot.beginDialog(message.address, '/');</w:t>
       </w:r>
     </w:p>
@@ -2069,7 +2315,6 @@
           <w:sz w:val="20"/>
           <w:szCs w:val="20"/>
         </w:rPr>
-        <w:lastRenderedPageBreak/>
         <w:t xml:space="preserve">  builder.Prompts.choice(session, 'Hey, I'm a bot.  Ask me about:', 'Item 1|Item 2|Other', </w:t>
       </w:r>
     </w:p>
@@ -2846,6 +3091,7 @@
           <w:sz w:val="20"/>
           <w:szCs w:val="20"/>
         </w:rPr>
+        <w:lastRenderedPageBreak/>
         <w:t xml:space="preserve">    else if (message.Type == ActivityTypes.ContactRelationUpdate)</w:t>
       </w:r>
     </w:p>
@@ -3017,7 +3263,6 @@
           <w:sz w:val="20"/>
           <w:szCs w:val="20"/>
         </w:rPr>
-        <w:lastRenderedPageBreak/>
         <w:t xml:space="preserve">    }</w:t>
       </w:r>
     </w:p>
@@ -4527,7 +4772,7 @@
       </w:pPr>
     </w:pPrDefault>
   </w:docDefaults>
-  <w:latentStyles w:defLockedState="0" w:defUIPriority="99" w:defSemiHidden="0" w:defUnhideWhenUsed="0" w:defQFormat="0" w:count="376">
+  <w:latentStyles w:defLockedState="0" w:defUIPriority="99" w:defSemiHidden="0" w:defUnhideWhenUsed="0" w:defQFormat="0" w:count="377">
     <w:lsdException w:name="Normal" w:uiPriority="0" w:qFormat="1"/>
     <w:lsdException w:name="heading 1" w:uiPriority="9" w:qFormat="1"/>
     <w:lsdException w:name="heading 2" w:semiHidden="1" w:uiPriority="9" w:unhideWhenUsed="1" w:qFormat="1"/>
@@ -4633,7 +4878,6 @@
     <w:lsdException w:name="HTML Sample" w:semiHidden="1" w:unhideWhenUsed="1"/>
     <w:lsdException w:name="HTML Typewriter" w:semiHidden="1" w:unhideWhenUsed="1"/>
     <w:lsdException w:name="HTML Variable" w:semiHidden="1" w:unhideWhenUsed="1"/>
-    <w:lsdException w:name="Normal Table" w:semiHidden="1" w:unhideWhenUsed="1"/>
     <w:lsdException w:name="annotation subject" w:semiHidden="1" w:unhideWhenUsed="1"/>
     <w:lsdException w:name="No List" w:semiHidden="1" w:unhideWhenUsed="1"/>
     <w:lsdException w:name="Outline List 1" w:semiHidden="1" w:unhideWhenUsed="1"/>
@@ -4680,10 +4924,8 @@
     <w:lsdException w:name="Table Subtle 2" w:semiHidden="1" w:unhideWhenUsed="1"/>
     <w:lsdException w:name="Table Web 1" w:semiHidden="1" w:unhideWhenUsed="1"/>
     <w:lsdException w:name="Table Web 2" w:semiHidden="1" w:unhideWhenUsed="1"/>
-    <w:lsdException w:name="Table Web 3" w:semiHidden="1" w:unhideWhenUsed="1"/>
     <w:lsdException w:name="Balloon Text" w:semiHidden="1" w:unhideWhenUsed="1"/>
     <w:lsdException w:name="Table Grid" w:uiPriority="39"/>
-    <w:lsdException w:name="Table Theme" w:semiHidden="1" w:unhideWhenUsed="1"/>
     <w:lsdException w:name="Placeholder Text" w:semiHidden="1"/>
     <w:lsdException w:name="No Spacing" w:uiPriority="1" w:qFormat="1"/>
     <w:lsdException w:name="Light Shading" w:uiPriority="60"/>
@@ -4904,6 +5146,7 @@
     <w:lsdException w:name="Hashtag" w:semiHidden="1" w:unhideWhenUsed="1"/>
     <w:lsdException w:name="Unresolved Mention" w:semiHidden="1" w:unhideWhenUsed="1"/>
     <w:lsdException w:name="Smart Link" w:semiHidden="1" w:unhideWhenUsed="1"/>
+    <w:lsdException w:name="Smart Link Error" w:semiHidden="1" w:unhideWhenUsed="1"/>
   </w:latentStyles>
   <w:style w:type="paragraph" w:default="1" w:styleId="Normal">
     <w:name w:val="Normal"/>
@@ -4912,6 +5155,7 @@
   <w:style w:type="character" w:default="1" w:styleId="DefaultParagraphFont">
     <w:name w:val="Default Paragraph Font"/>
     <w:uiPriority w:val="1"/>
+    <w:semiHidden/>
     <w:unhideWhenUsed/>
   </w:style>
   <w:style w:type="table" w:default="1" w:styleId="TableNormal">

</xml_diff>